<commit_message>
Subo cambios finales, listo para iniciar ite4 sin errores :P
</commit_message>
<xml_diff>
--- a/FestivAndes/Docs/Ite 3/Iteración 3.docx
+++ b/FestivAndes/Docs/Ite 3/Iteración 3.docx
@@ -22,7 +22,29 @@
           <w:sz w:val="40"/>
           <w:szCs w:val="40"/>
         </w:rPr>
-        <w:t>Iteración 3: FestivAndes – Implementación de aplicación</w:t>
+        <w:t xml:space="preserve">Iteración 3: </w:t>
+      </w:r>
+      <w:proofErr w:type="spellStart"/>
+      <w:r>
+        <w:rPr>
+          <w:rFonts w:ascii="Times New Roman" w:hAnsi="Times New Roman" w:cs="Times New Roman"/>
+          <w:b/>
+          <w:color w:val="auto"/>
+          <w:sz w:val="40"/>
+          <w:szCs w:val="40"/>
+        </w:rPr>
+        <w:t>FestivAndes</w:t>
+      </w:r>
+      <w:proofErr w:type="spellEnd"/>
+      <w:r>
+        <w:rPr>
+          <w:rFonts w:ascii="Times New Roman" w:hAnsi="Times New Roman" w:cs="Times New Roman"/>
+          <w:b/>
+          <w:color w:val="auto"/>
+          <w:sz w:val="40"/>
+          <w:szCs w:val="40"/>
+        </w:rPr>
+        <w:t xml:space="preserve"> – Implementación de aplicación</w:t>
       </w:r>
     </w:p>
     <w:p/>
@@ -118,16 +140,16 @@
         <w:spacing w:before="240"/>
         <w:jc w:val="center"/>
         <w:rPr>
-          <w:sz w:val="28"/>
-          <w:szCs w:val="28"/>
-        </w:rPr>
-      </w:pPr>
-      <w:r>
-        <w:rPr>
-          <w:sz w:val="28"/>
-          <w:szCs w:val="28"/>
-        </w:rPr>
-        <w:t>Universidad de los Andes, Bogotá, Colombia</w:t>
+          <w:sz w:val="32"/>
+          <w:szCs w:val="32"/>
+        </w:rPr>
+      </w:pPr>
+      <w:r>
+        <w:rPr>
+          <w:sz w:val="32"/>
+          <w:szCs w:val="32"/>
+        </w:rPr>
+        <w:t>Juan B.</w:t>
       </w:r>
     </w:p>
     <w:p>
@@ -145,7 +167,7 @@
           <w:sz w:val="28"/>
           <w:szCs w:val="28"/>
         </w:rPr>
-        <w:t>Ingeniería de Sistemas y Computación</w:t>
+        <w:t>Universidad de los Andes, Bogotá, Colombia</w:t>
       </w:r>
     </w:p>
     <w:p>
@@ -163,31 +185,31 @@
           <w:sz w:val="28"/>
           <w:szCs w:val="28"/>
         </w:rPr>
-        <w:t>Sistemas Transaccionales</w:t>
-      </w:r>
-    </w:p>
-    <w:p>
-      <w:pPr>
+        <w:t>Ingeniería de Sistemas y Computación</w:t>
+      </w:r>
+    </w:p>
+    <w:p>
+      <w:pPr>
+        <w:pStyle w:val="Default"/>
         <w:spacing w:before="240"/>
         <w:jc w:val="center"/>
         <w:rPr>
-          <w:rFonts w:ascii="Times New Roman" w:hAnsi="Times New Roman" w:cs="Times New Roman"/>
           <w:sz w:val="28"/>
           <w:szCs w:val="28"/>
         </w:rPr>
       </w:pPr>
       <w:r>
         <w:rPr>
-          <w:rFonts w:ascii="Times New Roman" w:hAnsi="Times New Roman" w:cs="Times New Roman"/>
           <w:sz w:val="28"/>
           <w:szCs w:val="28"/>
         </w:rPr>
-        <w:t>Bogotá. DC. 12 de abril de 2017</w:t>
+        <w:t>Sistemas Transaccionales</w:t>
       </w:r>
     </w:p>
     <w:p>
       <w:pPr>
         <w:spacing w:before="240"/>
+        <w:jc w:val="center"/>
         <w:rPr>
           <w:rFonts w:ascii="Times New Roman" w:hAnsi="Times New Roman" w:cs="Times New Roman"/>
           <w:sz w:val="28"/>
@@ -200,7 +222,24 @@
           <w:sz w:val="28"/>
           <w:szCs w:val="28"/>
         </w:rPr>
-        <w:lastRenderedPageBreak/>
+        <w:t>Bogotá. DC. 12 de abril de 2017</w:t>
+      </w:r>
+    </w:p>
+    <w:p>
+      <w:pPr>
+        <w:spacing w:before="240"/>
+        <w:rPr>
+          <w:rFonts w:ascii="Times New Roman" w:hAnsi="Times New Roman" w:cs="Times New Roman"/>
+          <w:sz w:val="28"/>
+          <w:szCs w:val="28"/>
+        </w:rPr>
+      </w:pPr>
+      <w:r>
+        <w:rPr>
+          <w:rFonts w:ascii="Times New Roman" w:hAnsi="Times New Roman" w:cs="Times New Roman"/>
+          <w:sz w:val="28"/>
+          <w:szCs w:val="28"/>
+        </w:rPr>
         <w:t xml:space="preserve">Tabla de contenido </w:t>
       </w:r>
     </w:p>
@@ -665,7 +704,6 @@
                 <w:sz w:val="20"/>
                 <w:szCs w:val="20"/>
               </w:rPr>
-              <w:lastRenderedPageBreak/>
               <w:t>COMPRA_ABONAMIENTO</w:t>
             </w:r>
           </w:p>
@@ -962,7 +1000,25 @@
           <w:sz w:val="24"/>
           <w:szCs w:val="24"/>
         </w:rPr>
-        <w:t>garantizar las propiedades ACID de los nuevos requerimientos se utilizó niveles de aislamiento Serialisable en las transacciones que piden</w:t>
+        <w:t xml:space="preserve">garantizar las propiedades ACID de los nuevos requerimientos se utilizó niveles de aislamiento </w:t>
+      </w:r>
+      <w:proofErr w:type="spellStart"/>
+      <w:r>
+        <w:rPr>
+          <w:rFonts w:ascii="Times New Roman" w:hAnsi="Times New Roman" w:cs="Times New Roman"/>
+          <w:sz w:val="24"/>
+          <w:szCs w:val="24"/>
+        </w:rPr>
+        <w:t>Serialisable</w:t>
+      </w:r>
+      <w:proofErr w:type="spellEnd"/>
+      <w:r>
+        <w:rPr>
+          <w:rFonts w:ascii="Times New Roman" w:hAnsi="Times New Roman" w:cs="Times New Roman"/>
+          <w:sz w:val="24"/>
+          <w:szCs w:val="24"/>
+        </w:rPr>
+        <w:t xml:space="preserve"> en las transacciones que piden</w:t>
       </w:r>
       <w:r>
         <w:rPr>
@@ -986,7 +1042,133 @@
           <w:sz w:val="24"/>
           <w:szCs w:val="24"/>
         </w:rPr>
-        <w:t xml:space="preserve"> Read Uncommitted para las transacciones que piden únicamente consulta de información; para hacer uso de estos niveles de aislamiento se desactiva la opción de AutoCommit y se agregan puntos de Rollback durante la transacción por sii se presenta un error de negocio o con el sistema de base de datos, finalmente se hace Commit en las transacciones que son satisfechas y se activa la opción AutoCommit para que no cause problemas en las otras operaciones ya establecidas por el sistema.</w:t>
+        <w:t xml:space="preserve"> </w:t>
+      </w:r>
+      <w:proofErr w:type="spellStart"/>
+      <w:r>
+        <w:rPr>
+          <w:rFonts w:ascii="Times New Roman" w:hAnsi="Times New Roman" w:cs="Times New Roman"/>
+          <w:sz w:val="24"/>
+          <w:szCs w:val="24"/>
+        </w:rPr>
+        <w:t>Read</w:t>
+      </w:r>
+      <w:proofErr w:type="spellEnd"/>
+      <w:r>
+        <w:rPr>
+          <w:rFonts w:ascii="Times New Roman" w:hAnsi="Times New Roman" w:cs="Times New Roman"/>
+          <w:sz w:val="24"/>
+          <w:szCs w:val="24"/>
+        </w:rPr>
+        <w:t xml:space="preserve"> </w:t>
+      </w:r>
+      <w:proofErr w:type="spellStart"/>
+      <w:r>
+        <w:rPr>
+          <w:rFonts w:ascii="Times New Roman" w:hAnsi="Times New Roman" w:cs="Times New Roman"/>
+          <w:sz w:val="24"/>
+          <w:szCs w:val="24"/>
+        </w:rPr>
+        <w:t>Uncommitted</w:t>
+      </w:r>
+      <w:proofErr w:type="spellEnd"/>
+      <w:r>
+        <w:rPr>
+          <w:rFonts w:ascii="Times New Roman" w:hAnsi="Times New Roman" w:cs="Times New Roman"/>
+          <w:sz w:val="24"/>
+          <w:szCs w:val="24"/>
+        </w:rPr>
+        <w:t xml:space="preserve"> para las transacciones que piden únicamente consulta de información; para hacer uso de estos niveles de aislamiento se desactiva la opción de </w:t>
+      </w:r>
+      <w:proofErr w:type="spellStart"/>
+      <w:r>
+        <w:rPr>
+          <w:rFonts w:ascii="Times New Roman" w:hAnsi="Times New Roman" w:cs="Times New Roman"/>
+          <w:sz w:val="24"/>
+          <w:szCs w:val="24"/>
+        </w:rPr>
+        <w:t>AutoCommit</w:t>
+      </w:r>
+      <w:proofErr w:type="spellEnd"/>
+      <w:r>
+        <w:rPr>
+          <w:rFonts w:ascii="Times New Roman" w:hAnsi="Times New Roman" w:cs="Times New Roman"/>
+          <w:sz w:val="24"/>
+          <w:szCs w:val="24"/>
+        </w:rPr>
+        <w:t xml:space="preserve"> y se agregan puntos de </w:t>
+      </w:r>
+      <w:proofErr w:type="spellStart"/>
+      <w:r>
+        <w:rPr>
+          <w:rFonts w:ascii="Times New Roman" w:hAnsi="Times New Roman" w:cs="Times New Roman"/>
+          <w:sz w:val="24"/>
+          <w:szCs w:val="24"/>
+        </w:rPr>
+        <w:t>Rollback</w:t>
+      </w:r>
+      <w:proofErr w:type="spellEnd"/>
+      <w:r>
+        <w:rPr>
+          <w:rFonts w:ascii="Times New Roman" w:hAnsi="Times New Roman" w:cs="Times New Roman"/>
+          <w:sz w:val="24"/>
+          <w:szCs w:val="24"/>
+        </w:rPr>
+        <w:t xml:space="preserve"> durante la transacción por </w:t>
+      </w:r>
+      <w:proofErr w:type="spellStart"/>
+      <w:r>
+        <w:rPr>
+          <w:rFonts w:ascii="Times New Roman" w:hAnsi="Times New Roman" w:cs="Times New Roman"/>
+          <w:sz w:val="24"/>
+          <w:szCs w:val="24"/>
+        </w:rPr>
+        <w:t>sii</w:t>
+      </w:r>
+      <w:proofErr w:type="spellEnd"/>
+      <w:r>
+        <w:rPr>
+          <w:rFonts w:ascii="Times New Roman" w:hAnsi="Times New Roman" w:cs="Times New Roman"/>
+          <w:sz w:val="24"/>
+          <w:szCs w:val="24"/>
+        </w:rPr>
+        <w:t xml:space="preserve"> se presenta un error de negocio o con el sistema de base de datos, finalmente se hace </w:t>
+      </w:r>
+      <w:proofErr w:type="spellStart"/>
+      <w:r>
+        <w:rPr>
+          <w:rFonts w:ascii="Times New Roman" w:hAnsi="Times New Roman" w:cs="Times New Roman"/>
+          <w:sz w:val="24"/>
+          <w:szCs w:val="24"/>
+        </w:rPr>
+        <w:t>Commit</w:t>
+      </w:r>
+      <w:proofErr w:type="spellEnd"/>
+      <w:r>
+        <w:rPr>
+          <w:rFonts w:ascii="Times New Roman" w:hAnsi="Times New Roman" w:cs="Times New Roman"/>
+          <w:sz w:val="24"/>
+          <w:szCs w:val="24"/>
+        </w:rPr>
+        <w:t xml:space="preserve"> en las transacciones que son satisfechas y se activa la opción </w:t>
+      </w:r>
+      <w:proofErr w:type="spellStart"/>
+      <w:r>
+        <w:rPr>
+          <w:rFonts w:ascii="Times New Roman" w:hAnsi="Times New Roman" w:cs="Times New Roman"/>
+          <w:sz w:val="24"/>
+          <w:szCs w:val="24"/>
+        </w:rPr>
+        <w:t>AutoCommit</w:t>
+      </w:r>
+      <w:proofErr w:type="spellEnd"/>
+      <w:r>
+        <w:rPr>
+          <w:rFonts w:ascii="Times New Roman" w:hAnsi="Times New Roman" w:cs="Times New Roman"/>
+          <w:sz w:val="24"/>
+          <w:szCs w:val="24"/>
+        </w:rPr>
+        <w:t xml:space="preserve"> para que no cause problemas en las otras operaciones ya establecidas por el sistema.</w:t>
       </w:r>
       <w:r>
         <w:rPr>
@@ -1601,17 +1783,7 @@
                 <w:sz w:val="24"/>
                 <w:szCs w:val="24"/>
               </w:rPr>
-              <w:t>Existe más acoplamiento en el código</w:t>
-            </w:r>
-            <w:bookmarkStart w:id="0" w:name="_GoBack"/>
-            <w:bookmarkEnd w:id="0"/>
-            <w:r>
-              <w:rPr>
-                <w:rFonts w:ascii="Times New Roman" w:hAnsi="Times New Roman" w:cs="Times New Roman"/>
-                <w:sz w:val="24"/>
-                <w:szCs w:val="24"/>
-              </w:rPr>
-              <w:t>.</w:t>
+              <w:t>Existe más acoplamiento en el código.</w:t>
             </w:r>
           </w:p>
         </w:tc>
@@ -1674,6 +1846,7 @@
         <w:docPartUnique/>
       </w:docPartObj>
     </w:sdtPr>
+    <w:sdtEndPr/>
     <w:sdtContent>
       <w:p>
         <w:pPr>
@@ -3109,7 +3282,7 @@
 </file>
 
 <file path=customXml/itemProps1.xml><?xml version="1.0" encoding="utf-8"?>
-<ds:datastoreItem xmlns:ds="http://schemas.openxmlformats.org/officeDocument/2006/customXml" ds:itemID="{33E01570-2134-467D-9E9B-9549CBC404E7}">
+<ds:datastoreItem xmlns:ds="http://schemas.openxmlformats.org/officeDocument/2006/customXml" ds:itemID="{42C39AC5-4390-465A-AFF6-AB09A51FB110}">
   <ds:schemaRefs>
     <ds:schemaRef ds:uri="http://schemas.openxmlformats.org/officeDocument/2006/bibliography"/>
   </ds:schemaRefs>

</xml_diff>